<commit_message>
UPDATE: more descriptions for the conditioner
</commit_message>
<xml_diff>
--- a/Midterm/Block_and_Schematic.docx
+++ b/Midterm/Block_and_Schematic.docx
@@ -797,7 +797,7 @@
           <w:sz w:val="24"/>
           <w:szCs w:val="24"/>
         </w:rPr>
-        <w:t xml:space="preserve">The input conditioner takes in the noisy signal from the button press. Since the button noise/bouncing decays within 1 ms and the system clock runs at 32,768 Hz, the signal should settle after 32.768 clock </w:t>
+        <w:t xml:space="preserve">The input conditioner takes in the noisy signal from the button press. Since the button noise/bouncing decays within 1 ms and the system clock runs at 32,768 Hz, the signal should settle after 32.768 clock cycles, so an assumption is made that the signal should settle after 32 </w:t>
       </w:r>
       <w:r>
         <w:rPr>
@@ -806,16 +806,18 @@
           <w:szCs w:val="24"/>
         </w:rPr>
         <w:lastRenderedPageBreak/>
-        <w:t xml:space="preserve">cycles, so an assumption is made that the signal should settle after 32 </w:t>
-      </w:r>
-      <w:r>
-        <w:rPr>
-          <w:rFonts w:ascii="PT Sans" w:hAnsi="PT Sans"/>
-          <w:sz w:val="24"/>
-          <w:szCs w:val="24"/>
-        </w:rPr>
         <w:t>clock cycles (2^5 clock cycles).</w:t>
       </w:r>
+      <w:r>
+        <w:rPr>
+          <w:rFonts w:ascii="PT Sans" w:hAnsi="PT Sans"/>
+          <w:sz w:val="24"/>
+          <w:szCs w:val="24"/>
+        </w:rPr>
+        <w:t xml:space="preserve"> Thus, the input passes through 32 flip-flops, and once the inputs and outputs of the flip-flops are all equal, meaning that the noise has settled, then the toggle will occur.</w:t>
+      </w:r>
+      <w:bookmarkStart w:id="0" w:name="_GoBack"/>
+      <w:bookmarkEnd w:id="0"/>
     </w:p>
     <w:p>
       <w:pPr>
@@ -1065,7 +1067,7 @@
           <w:sz w:val="24"/>
           <w:szCs w:val="24"/>
         </w:rPr>
-        <w:t>(NOTE: this is a more costly method and using a counter</w:t>
+        <w:t>(NOTE: this is a costly method that could be simplified)</w:t>
       </w:r>
     </w:p>
     <w:p>
@@ -1862,6 +1864,7 @@
           <w:sz w:val="24"/>
           <w:szCs w:val="24"/>
         </w:rPr>
+        <w:lastRenderedPageBreak/>
         <w:t>clk</w:t>
       </w:r>
       <w:r>
@@ -1901,7 +1904,6 @@
           <w:sz w:val="24"/>
           <w:szCs w:val="24"/>
         </w:rPr>
-        <w:lastRenderedPageBreak/>
         <w:t>E</w:t>
       </w:r>
       <w:r>
@@ -2634,17 +2636,7 @@
           <w:sz w:val="24"/>
           <w:szCs w:val="24"/>
         </w:rPr>
-        <w:t>T</w:t>
-      </w:r>
-      <w:bookmarkStart w:id="0" w:name="_GoBack"/>
-      <w:bookmarkEnd w:id="0"/>
-      <w:r>
-        <w:rPr>
-          <w:rFonts w:ascii="PT Sans" w:hAnsi="PT Sans"/>
-          <w:sz w:val="24"/>
-          <w:szCs w:val="24"/>
-        </w:rPr>
-        <w:t xml:space="preserve">he output is a </w:t>
+        <w:t xml:space="preserve">The output is a </w:t>
       </w:r>
       <w:r>
         <w:rPr>
@@ -2690,6 +2682,7 @@
         <w:rPr>
           <w:noProof/>
         </w:rPr>
+        <w:lastRenderedPageBreak/>
         <w:drawing>
           <wp:inline distT="0" distB="0" distL="0" distR="0" wp14:anchorId="5718FEE3" wp14:editId="74F727F9">
             <wp:extent cx="2505075" cy="828675"/>
@@ -2746,7 +2739,6 @@
           <w:sz w:val="24"/>
           <w:szCs w:val="24"/>
         </w:rPr>
-        <w:lastRenderedPageBreak/>
         <w:t>Size of component in terms of the number of Gate Inputs it uses</w:t>
       </w:r>
     </w:p>
@@ -4909,7 +4901,7 @@
 </file>
 
 <file path=customXml/itemProps1.xml><?xml version="1.0" encoding="utf-8"?>
-<ds:datastoreItem xmlns:ds="http://schemas.openxmlformats.org/officeDocument/2006/customXml" ds:itemID="{E6813259-5EF5-4336-9A5F-EB2512D59315}">
+<ds:datastoreItem xmlns:ds="http://schemas.openxmlformats.org/officeDocument/2006/customXml" ds:itemID="{19544F91-7383-4DE0-9C10-C98296BC60C5}">
   <ds:schemaRefs>
     <ds:schemaRef ds:uri="http://schemas.openxmlformats.org/officeDocument/2006/bibliography"/>
   </ds:schemaRefs>

</xml_diff>

<commit_message>
UPDATE: last mod of midterm (hopefully) :expressionless:
</commit_message>
<xml_diff>
--- a/Midterm/Block_and_Schematic.docx
+++ b/Midterm/Block_and_Schematic.docx
@@ -86,7 +86,24 @@
           <w:sz w:val="24"/>
           <w:szCs w:val="24"/>
         </w:rPr>
-        <w:t>The system is made up of a button, an internal clock (clk), an input conditioner, a 4-stage ring counter</w:t>
+        <w:t>The system is made up of a button, an internal clock (</w:t>
+      </w:r>
+      <w:r>
+        <w:rPr>
+          <w:rFonts w:ascii="PT Sans" w:hAnsi="PT Sans"/>
+          <w:b/>
+          <w:sz w:val="24"/>
+          <w:szCs w:val="24"/>
+        </w:rPr>
+        <w:t>clk</w:t>
+      </w:r>
+      <w:r>
+        <w:rPr>
+          <w:rFonts w:ascii="PT Sans" w:hAnsi="PT Sans"/>
+          <w:sz w:val="24"/>
+          <w:szCs w:val="24"/>
+        </w:rPr>
+        <w:t>), an input conditioner, a 4-stage ring counter</w:t>
       </w:r>
       <w:r>
         <w:rPr>
@@ -102,7 +119,41 @@
           <w:sz w:val="24"/>
           <w:szCs w:val="24"/>
         </w:rPr>
-        <w:t>, logic for ‘blinking’, logic for ‘dim’, some basic components to manage var</w:t>
+        <w:t>, logic for ‘</w:t>
+      </w:r>
+      <w:r>
+        <w:rPr>
+          <w:rFonts w:ascii="PT Sans" w:hAnsi="PT Sans"/>
+          <w:b/>
+          <w:sz w:val="24"/>
+          <w:szCs w:val="24"/>
+        </w:rPr>
+        <w:t>blinking</w:t>
+      </w:r>
+      <w:r>
+        <w:rPr>
+          <w:rFonts w:ascii="PT Sans" w:hAnsi="PT Sans"/>
+          <w:sz w:val="24"/>
+          <w:szCs w:val="24"/>
+        </w:rPr>
+        <w:t>’, logic for ‘</w:t>
+      </w:r>
+      <w:r>
+        <w:rPr>
+          <w:rFonts w:ascii="PT Sans" w:hAnsi="PT Sans"/>
+          <w:b/>
+          <w:sz w:val="24"/>
+          <w:szCs w:val="24"/>
+        </w:rPr>
+        <w:t>dim</w:t>
+      </w:r>
+      <w:r>
+        <w:rPr>
+          <w:rFonts w:ascii="PT Sans" w:hAnsi="PT Sans"/>
+          <w:sz w:val="24"/>
+          <w:szCs w:val="24"/>
+        </w:rPr>
+        <w:t>’, some basic components to manage var</w:t>
       </w:r>
       <w:r>
         <w:rPr>
@@ -816,8 +867,6 @@
         </w:rPr>
         <w:t xml:space="preserve"> Thus, the input passes through 32 flip-flops, and once the inputs and outputs of the flip-flops are all equal, meaning that the noise has settled, then the toggle will occur.</w:t>
       </w:r>
-      <w:bookmarkStart w:id="0" w:name="_GoBack"/>
-      <w:bookmarkEnd w:id="0"/>
     </w:p>
     <w:p>
       <w:pPr>
@@ -1067,7 +1116,23 @@
           <w:sz w:val="24"/>
           <w:szCs w:val="24"/>
         </w:rPr>
-        <w:t>(NOTE: this is a costly method that could be simplified)</w:t>
+        <w:t>(NOTE: this is a costly method that</w:t>
+      </w:r>
+      <w:r>
+        <w:rPr>
+          <w:rFonts w:ascii="PT Sans" w:hAnsi="PT Sans"/>
+          <w:sz w:val="24"/>
+          <w:szCs w:val="24"/>
+        </w:rPr>
+        <w:t xml:space="preserve"> can</w:t>
+      </w:r>
+      <w:r>
+        <w:rPr>
+          <w:rFonts w:ascii="PT Sans" w:hAnsi="PT Sans"/>
+          <w:sz w:val="24"/>
+          <w:szCs w:val="24"/>
+        </w:rPr>
+        <w:t xml:space="preserve"> be simplified)</w:t>
       </w:r>
     </w:p>
     <w:p>
@@ -1334,7 +1399,7 @@
                 <w:sz w:val="24"/>
                 <w:szCs w:val="24"/>
               </w:rPr>
-              <w:t>33</w:t>
+              <w:t>32+1</w:t>
             </w:r>
           </w:p>
         </w:tc>
@@ -1794,7 +1859,24 @@
           <w:sz w:val="24"/>
           <w:szCs w:val="24"/>
         </w:rPr>
-        <w:t xml:space="preserve">This parameterized component is a one-hot counter. When E is asserted, the hot bit moves one element down the ring each positive </w:t>
+        <w:t xml:space="preserve">This parameterized component is a one-hot counter. When </w:t>
+      </w:r>
+      <w:r>
+        <w:rPr>
+          <w:rFonts w:ascii="PT Sans" w:hAnsi="PT Sans"/>
+          <w:b/>
+          <w:sz w:val="24"/>
+          <w:szCs w:val="24"/>
+        </w:rPr>
+        <w:t>E</w:t>
+      </w:r>
+      <w:r>
+        <w:rPr>
+          <w:rFonts w:ascii="PT Sans" w:hAnsi="PT Sans"/>
+          <w:sz w:val="24"/>
+          <w:szCs w:val="24"/>
+        </w:rPr>
+        <w:t xml:space="preserve"> is asserted, the hot bit moves one element down the ring each positive </w:t>
       </w:r>
       <w:r>
         <w:rPr>
@@ -2166,15 +2248,15 @@
         <w:tblLook w:val="04A0" w:firstRow="1" w:lastRow="0" w:firstColumn="1" w:lastColumn="0" w:noHBand="0" w:noVBand="1"/>
       </w:tblPr>
       <w:tblGrid>
-        <w:gridCol w:w="2313"/>
-        <w:gridCol w:w="2175"/>
-        <w:gridCol w:w="2182"/>
+        <w:gridCol w:w="3528"/>
+        <w:gridCol w:w="1530"/>
+        <w:gridCol w:w="1612"/>
         <w:gridCol w:w="2186"/>
       </w:tblGrid>
       <w:tr>
         <w:tc>
           <w:tcPr>
-            <w:tcW w:w="2394" w:type="dxa"/>
+            <w:tcW w:w="3528" w:type="dxa"/>
           </w:tcPr>
           <w:p>
             <w:pPr>
@@ -2198,7 +2280,7 @@
         </w:tc>
         <w:tc>
           <w:tcPr>
-            <w:tcW w:w="2394" w:type="dxa"/>
+            <w:tcW w:w="1530" w:type="dxa"/>
           </w:tcPr>
           <w:p>
             <w:pPr>
@@ -2222,7 +2304,7 @@
         </w:tc>
         <w:tc>
           <w:tcPr>
-            <w:tcW w:w="2394" w:type="dxa"/>
+            <w:tcW w:w="1612" w:type="dxa"/>
           </w:tcPr>
           <w:p>
             <w:pPr>
@@ -2246,7 +2328,7 @@
         </w:tc>
         <w:tc>
           <w:tcPr>
-            <w:tcW w:w="2394" w:type="dxa"/>
+            <w:tcW w:w="2186" w:type="dxa"/>
           </w:tcPr>
           <w:p>
             <w:pPr>
@@ -2272,29 +2354,29 @@
       <w:tr>
         <w:tc>
           <w:tcPr>
-            <w:tcW w:w="2394" w:type="dxa"/>
-          </w:tcPr>
-          <w:p>
-            <w:pPr>
-              <w:rPr>
-                <w:rFonts w:ascii="PT Sans" w:hAnsi="PT Sans"/>
-                <w:sz w:val="24"/>
-                <w:szCs w:val="24"/>
-              </w:rPr>
-            </w:pPr>
-            <w:r>
-              <w:rPr>
-                <w:rFonts w:ascii="PT Sans" w:hAnsi="PT Sans"/>
-                <w:sz w:val="24"/>
-                <w:szCs w:val="24"/>
-              </w:rPr>
-              <w:t>DFF w/ E</w:t>
-            </w:r>
-          </w:p>
-        </w:tc>
-        <w:tc>
-          <w:tcPr>
-            <w:tcW w:w="2394" w:type="dxa"/>
+            <w:tcW w:w="3528" w:type="dxa"/>
+          </w:tcPr>
+          <w:p>
+            <w:pPr>
+              <w:rPr>
+                <w:rFonts w:ascii="PT Sans" w:hAnsi="PT Sans"/>
+                <w:sz w:val="24"/>
+                <w:szCs w:val="24"/>
+              </w:rPr>
+            </w:pPr>
+            <w:r>
+              <w:rPr>
+                <w:rFonts w:ascii="PT Sans" w:hAnsi="PT Sans"/>
+                <w:sz w:val="24"/>
+                <w:szCs w:val="24"/>
+              </w:rPr>
+              <w:t>D-Flip-Flop with Enable</w:t>
+            </w:r>
+          </w:p>
+        </w:tc>
+        <w:tc>
+          <w:tcPr>
+            <w:tcW w:w="1530" w:type="dxa"/>
           </w:tcPr>
           <w:p>
             <w:pPr>
@@ -2316,7 +2398,7 @@
         </w:tc>
         <w:tc>
           <w:tcPr>
-            <w:tcW w:w="2394" w:type="dxa"/>
+            <w:tcW w:w="1612" w:type="dxa"/>
           </w:tcPr>
           <w:p>
             <w:pPr>
@@ -2338,7 +2420,7 @@
         </w:tc>
         <w:tc>
           <w:tcPr>
-            <w:tcW w:w="2394" w:type="dxa"/>
+            <w:tcW w:w="2186" w:type="dxa"/>
           </w:tcPr>
           <w:p>
             <w:pPr>
@@ -2362,29 +2444,53 @@
       <w:tr>
         <w:tc>
           <w:tcPr>
-            <w:tcW w:w="2394" w:type="dxa"/>
-          </w:tcPr>
-          <w:p>
-            <w:pPr>
-              <w:rPr>
-                <w:rFonts w:ascii="PT Sans" w:hAnsi="PT Sans"/>
-                <w:sz w:val="24"/>
-                <w:szCs w:val="24"/>
-              </w:rPr>
-            </w:pPr>
-            <w:r>
-              <w:rPr>
-                <w:rFonts w:ascii="PT Sans" w:hAnsi="PT Sans"/>
-                <w:sz w:val="24"/>
-                <w:szCs w:val="24"/>
-              </w:rPr>
-              <w:t>3 NOR</w:t>
-            </w:r>
-          </w:p>
-        </w:tc>
-        <w:tc>
-          <w:tcPr>
-            <w:tcW w:w="2394" w:type="dxa"/>
+            <w:tcW w:w="3528" w:type="dxa"/>
+          </w:tcPr>
+          <w:p>
+            <w:pPr>
+              <w:rPr>
+                <w:rFonts w:ascii="PT Sans" w:hAnsi="PT Sans"/>
+                <w:sz w:val="24"/>
+                <w:szCs w:val="24"/>
+              </w:rPr>
+            </w:pPr>
+            <w:r>
+              <w:rPr>
+                <w:rFonts w:ascii="PT Sans" w:hAnsi="PT Sans"/>
+                <w:sz w:val="24"/>
+                <w:szCs w:val="24"/>
+              </w:rPr>
+              <w:t xml:space="preserve">3 </w:t>
+            </w:r>
+            <w:r>
+              <w:rPr>
+                <w:rFonts w:ascii="PT Sans" w:hAnsi="PT Sans"/>
+                <w:sz w:val="24"/>
+                <w:szCs w:val="24"/>
+              </w:rPr>
+              <w:t>Input</w:t>
+            </w:r>
+            <w:r>
+              <w:rPr>
+                <w:rFonts w:ascii="PT Sans" w:hAnsi="PT Sans"/>
+                <w:sz w:val="24"/>
+                <w:szCs w:val="24"/>
+              </w:rPr>
+              <w:t xml:space="preserve"> </w:t>
+            </w:r>
+            <w:r>
+              <w:rPr>
+                <w:rFonts w:ascii="PT Sans" w:hAnsi="PT Sans"/>
+                <w:sz w:val="24"/>
+                <w:szCs w:val="24"/>
+              </w:rPr>
+              <w:t>NOR</w:t>
+            </w:r>
+          </w:p>
+        </w:tc>
+        <w:tc>
+          <w:tcPr>
+            <w:tcW w:w="1530" w:type="dxa"/>
           </w:tcPr>
           <w:p>
             <w:pPr>
@@ -2406,7 +2512,7 @@
         </w:tc>
         <w:tc>
           <w:tcPr>
-            <w:tcW w:w="2394" w:type="dxa"/>
+            <w:tcW w:w="1612" w:type="dxa"/>
           </w:tcPr>
           <w:p>
             <w:pPr>
@@ -2428,7 +2534,7 @@
         </w:tc>
         <w:tc>
           <w:tcPr>
-            <w:tcW w:w="2394" w:type="dxa"/>
+            <w:tcW w:w="2186" w:type="dxa"/>
           </w:tcPr>
           <w:p>
             <w:pPr>
@@ -2445,6 +2551,72 @@
                 <w:szCs w:val="24"/>
               </w:rPr>
               <w:t>3</w:t>
+            </w:r>
+          </w:p>
+        </w:tc>
+      </w:tr>
+      <w:tr>
+        <w:tc>
+          <w:tcPr>
+            <w:tcW w:w="3528" w:type="dxa"/>
+          </w:tcPr>
+          <w:p>
+            <w:pPr>
+              <w:rPr>
+                <w:rFonts w:ascii="PT Sans" w:hAnsi="PT Sans"/>
+                <w:sz w:val="24"/>
+                <w:szCs w:val="24"/>
+              </w:rPr>
+            </w:pPr>
+          </w:p>
+        </w:tc>
+        <w:tc>
+          <w:tcPr>
+            <w:tcW w:w="1530" w:type="dxa"/>
+          </w:tcPr>
+          <w:p>
+            <w:pPr>
+              <w:rPr>
+                <w:rFonts w:ascii="PT Sans" w:hAnsi="PT Sans"/>
+                <w:sz w:val="24"/>
+                <w:szCs w:val="24"/>
+              </w:rPr>
+            </w:pPr>
+          </w:p>
+        </w:tc>
+        <w:tc>
+          <w:tcPr>
+            <w:tcW w:w="1612" w:type="dxa"/>
+          </w:tcPr>
+          <w:p>
+            <w:pPr>
+              <w:rPr>
+                <w:rFonts w:ascii="PT Sans" w:hAnsi="PT Sans"/>
+                <w:sz w:val="24"/>
+                <w:szCs w:val="24"/>
+              </w:rPr>
+            </w:pPr>
+          </w:p>
+        </w:tc>
+        <w:tc>
+          <w:tcPr>
+            <w:tcW w:w="2186" w:type="dxa"/>
+          </w:tcPr>
+          <w:p>
+            <w:pPr>
+              <w:rPr>
+                <w:rFonts w:ascii="PT Sans" w:hAnsi="PT Sans"/>
+                <w:sz w:val="24"/>
+                <w:szCs w:val="24"/>
+              </w:rPr>
+            </w:pPr>
+            <w:r>
+              <w:rPr>
+                <w:rFonts w:ascii="PT Sans" w:hAnsi="PT Sans"/>
+                <w:sz w:val="24"/>
+                <w:szCs w:val="24"/>
+              </w:rPr>
+              <w:t>83</w:t>
             </w:r>
           </w:p>
         </w:tc>
@@ -2531,7 +2703,24 @@
           <w:sz w:val="24"/>
           <w:szCs w:val="24"/>
         </w:rPr>
-        <w:t>s having a frequency of 4.0 Hz. Thus, the blink logic consists of a chain of 13 flip-flops as each flip-flop halves the input frequency.</w:t>
+        <w:t xml:space="preserve">s having a frequency of 4.0 Hz. Thus, the blink logic consists of a chain of </w:t>
+      </w:r>
+      <w:r>
+        <w:rPr>
+          <w:rFonts w:ascii="PT Sans" w:hAnsi="PT Sans"/>
+          <w:b/>
+          <w:sz w:val="24"/>
+          <w:szCs w:val="24"/>
+        </w:rPr>
+        <w:t>13</w:t>
+      </w:r>
+      <w:r>
+        <w:rPr>
+          <w:rFonts w:ascii="PT Sans" w:hAnsi="PT Sans"/>
+          <w:sz w:val="24"/>
+          <w:szCs w:val="24"/>
+        </w:rPr>
+        <w:t xml:space="preserve"> flip-flops as each flip-flop halves the input frequency.</w:t>
       </w:r>
     </w:p>
     <w:p>
@@ -3191,7 +3380,24 @@
           <w:sz w:val="24"/>
           <w:szCs w:val="24"/>
         </w:rPr>
-        <w:t xml:space="preserve"> logic consists of a chain of 8 flip-flops as each flip-flop halves the input frequency.</w:t>
+        <w:t xml:space="preserve"> logic consists of a chain of </w:t>
+      </w:r>
+      <w:r>
+        <w:rPr>
+          <w:rFonts w:ascii="PT Sans" w:hAnsi="PT Sans"/>
+          <w:b/>
+          <w:sz w:val="24"/>
+          <w:szCs w:val="24"/>
+        </w:rPr>
+        <w:t>8</w:t>
+      </w:r>
+      <w:r>
+        <w:rPr>
+          <w:rFonts w:ascii="PT Sans" w:hAnsi="PT Sans"/>
+          <w:sz w:val="24"/>
+          <w:szCs w:val="24"/>
+        </w:rPr>
+        <w:t xml:space="preserve"> flip-flops as each flip-flop halves the input frequency.</w:t>
       </w:r>
     </w:p>
     <w:p>
@@ -3304,7 +3510,17 @@
           <w:sz w:val="24"/>
           <w:szCs w:val="24"/>
         </w:rPr>
-        <w:t>modified clock running at a frequency of 128 Hz.</w:t>
+        <w:t>modified clock running at a fre</w:t>
+      </w:r>
+      <w:bookmarkStart w:id="0" w:name="_GoBack"/>
+      <w:bookmarkEnd w:id="0"/>
+      <w:r>
+        <w:rPr>
+          <w:rFonts w:ascii="PT Sans" w:hAnsi="PT Sans"/>
+          <w:sz w:val="24"/>
+          <w:szCs w:val="24"/>
+        </w:rPr>
+        <w:t>quency of 128 Hz.</w:t>
       </w:r>
     </w:p>
     <w:p>
@@ -3396,7 +3612,23 @@
           <w:sz w:val="24"/>
           <w:szCs w:val="24"/>
         </w:rPr>
-        <w:t>(Same logic as blink but with a different number of flip-flops)</w:t>
+        <w:t>(Same logic as blink but with a different number of flip-flops</w:t>
+      </w:r>
+      <w:r>
+        <w:rPr>
+          <w:rFonts w:ascii="PT Sans" w:hAnsi="PT Sans"/>
+          <w:sz w:val="24"/>
+          <w:szCs w:val="24"/>
+        </w:rPr>
+        <w:t xml:space="preserve"> (8 instead of 13</w:t>
+      </w:r>
+      <w:r>
+        <w:rPr>
+          <w:rFonts w:ascii="PT Sans" w:hAnsi="PT Sans"/>
+          <w:sz w:val="24"/>
+          <w:szCs w:val="24"/>
+        </w:rPr>
+        <w:t>)</w:t>
       </w:r>
     </w:p>
     <w:p>
@@ -4901,7 +5133,7 @@
 </file>
 
 <file path=customXml/itemProps1.xml><?xml version="1.0" encoding="utf-8"?>
-<ds:datastoreItem xmlns:ds="http://schemas.openxmlformats.org/officeDocument/2006/customXml" ds:itemID="{19544F91-7383-4DE0-9C10-C98296BC60C5}">
+<ds:datastoreItem xmlns:ds="http://schemas.openxmlformats.org/officeDocument/2006/customXml" ds:itemID="{B846B275-28D3-489C-9E38-C78D6851FA63}">
   <ds:schemaRefs>
     <ds:schemaRef ds:uri="http://schemas.openxmlformats.org/officeDocument/2006/bibliography"/>
   </ds:schemaRefs>

</xml_diff>

<commit_message>
DONE: last push for Midterm
</commit_message>
<xml_diff>
--- a/Midterm/Block_and_Schematic.docx
+++ b/Midterm/Block_and_Schematic.docx
@@ -36,9 +36,9 @@
           <w:noProof/>
         </w:rPr>
         <w:drawing>
-          <wp:inline distT="0" distB="0" distL="0" distR="0" wp14:anchorId="40579702" wp14:editId="3A974BCE">
-            <wp:extent cx="5943600" cy="1913890"/>
-            <wp:effectExtent l="0" t="0" r="0" b="0"/>
+          <wp:inline distT="0" distB="0" distL="0" distR="0" wp14:anchorId="088D6AF1" wp14:editId="344C59B2">
+            <wp:extent cx="5533901" cy="1781963"/>
+            <wp:effectExtent l="0" t="0" r="0" b="8890"/>
             <wp:docPr id="1" name="Picture 1"/>
             <wp:cNvGraphicFramePr>
               <a:graphicFrameLocks xmlns:a="http://schemas.openxmlformats.org/drawingml/2006/main" noChangeAspect="1"/>
@@ -59,7 +59,7 @@
                   <pic:spPr>
                     <a:xfrm>
                       <a:off x="0" y="0"/>
-                      <a:ext cx="5943600" cy="1913890"/>
+                      <a:ext cx="5539583" cy="1783793"/>
                     </a:xfrm>
                     <a:prstGeom prst="rect">
                       <a:avLst/>
@@ -88,6 +88,7 @@
         </w:rPr>
         <w:t>The system is made up of a button, an internal clock (</w:t>
       </w:r>
+      <w:proofErr w:type="spellStart"/>
       <w:r>
         <w:rPr>
           <w:rFonts w:ascii="PT Sans" w:hAnsi="PT Sans"/>
@@ -97,6 +98,7 @@
         </w:rPr>
         <w:t>clk</w:t>
       </w:r>
+      <w:proofErr w:type="spellEnd"/>
       <w:r>
         <w:rPr>
           <w:rFonts w:ascii="PT Sans" w:hAnsi="PT Sans"/>
@@ -848,7 +850,25 @@
           <w:sz w:val="24"/>
           <w:szCs w:val="24"/>
         </w:rPr>
-        <w:t xml:space="preserve">The input conditioner takes in the noisy signal from the button press. Since the button noise/bouncing decays within 1 ms and the system clock runs at 32,768 Hz, the signal should settle after 32.768 clock cycles, so an assumption is made that the signal should settle after 32 </w:t>
+        <w:t xml:space="preserve">The input conditioner takes in the noisy signal from the button press. Since the button noise/bouncing decays within 1 </w:t>
+      </w:r>
+      <w:proofErr w:type="spellStart"/>
+      <w:r>
+        <w:rPr>
+          <w:rFonts w:ascii="PT Sans" w:hAnsi="PT Sans"/>
+          <w:sz w:val="24"/>
+          <w:szCs w:val="24"/>
+        </w:rPr>
+        <w:t>ms</w:t>
+      </w:r>
+      <w:proofErr w:type="spellEnd"/>
+      <w:r>
+        <w:rPr>
+          <w:rFonts w:ascii="PT Sans" w:hAnsi="PT Sans"/>
+          <w:sz w:val="24"/>
+          <w:szCs w:val="24"/>
+        </w:rPr>
+        <w:t xml:space="preserve"> and the system clock runs at 32,768 Hz, the signal should settle after 32.768 clock cycles, so an assumption is made that the signal should settle after 32 </w:t>
       </w:r>
       <w:r>
         <w:rPr>
@@ -903,6 +923,8 @@
           <w:szCs w:val="24"/>
         </w:rPr>
       </w:pPr>
+      <w:proofErr w:type="spellStart"/>
+      <w:proofErr w:type="gramStart"/>
       <w:r>
         <w:rPr>
           <w:rFonts w:ascii="PT Sans" w:hAnsi="PT Sans"/>
@@ -912,6 +934,8 @@
         </w:rPr>
         <w:t>clk</w:t>
       </w:r>
+      <w:proofErr w:type="spellEnd"/>
+      <w:proofErr w:type="gramEnd"/>
       <w:r>
         <w:rPr>
           <w:rFonts w:ascii="PT Sans" w:hAnsi="PT Sans"/>
@@ -928,6 +952,8 @@
         </w:rPr>
         <w:t>.</w:t>
       </w:r>
+      <w:bookmarkStart w:id="0" w:name="_GoBack"/>
+      <w:bookmarkEnd w:id="0"/>
     </w:p>
     <w:p>
       <w:pPr>
@@ -942,6 +968,7 @@
           <w:szCs w:val="24"/>
         </w:rPr>
       </w:pPr>
+      <w:proofErr w:type="gramStart"/>
       <w:r>
         <w:rPr>
           <w:rFonts w:ascii="PT Sans" w:hAnsi="PT Sans"/>
@@ -949,7 +976,17 @@
           <w:sz w:val="24"/>
           <w:szCs w:val="24"/>
         </w:rPr>
-        <w:t>noisy signal</w:t>
+        <w:t>noisy</w:t>
+      </w:r>
+      <w:proofErr w:type="gramEnd"/>
+      <w:r>
+        <w:rPr>
+          <w:rFonts w:ascii="PT Sans" w:hAnsi="PT Sans"/>
+          <w:b/>
+          <w:sz w:val="24"/>
+          <w:szCs w:val="24"/>
+        </w:rPr>
+        <w:t xml:space="preserve"> signal</w:t>
       </w:r>
       <w:r>
         <w:rPr>
@@ -1003,6 +1040,7 @@
           <w:szCs w:val="24"/>
         </w:rPr>
       </w:pPr>
+      <w:proofErr w:type="gramStart"/>
       <w:r>
         <w:rPr>
           <w:rFonts w:ascii="PT Sans" w:hAnsi="PT Sans"/>
@@ -1012,6 +1050,7 @@
         </w:rPr>
         <w:t>conditioned</w:t>
       </w:r>
+      <w:proofErr w:type="gramEnd"/>
       <w:r>
         <w:rPr>
           <w:rFonts w:ascii="PT Sans" w:hAnsi="PT Sans"/>
@@ -1065,9 +1104,9 @@
           <w:noProof/>
         </w:rPr>
         <w:drawing>
-          <wp:inline distT="0" distB="0" distL="0" distR="0" wp14:anchorId="1D6D563F" wp14:editId="3A35EB8D">
-            <wp:extent cx="4790758" cy="1876301"/>
-            <wp:effectExtent l="0" t="0" r="0" b="0"/>
+          <wp:inline distT="0" distB="0" distL="0" distR="0" wp14:anchorId="3D25FFEC" wp14:editId="75D7D148">
+            <wp:extent cx="5712031" cy="2362682"/>
+            <wp:effectExtent l="0" t="0" r="3175" b="0"/>
             <wp:docPr id="5" name="Picture 5"/>
             <wp:cNvGraphicFramePr>
               <a:graphicFrameLocks xmlns:a="http://schemas.openxmlformats.org/drawingml/2006/main" noChangeAspect="1"/>
@@ -1079,20 +1118,27 @@
                     <pic:cNvPr id="0" name=""/>
                     <pic:cNvPicPr/>
                   </pic:nvPicPr>
-                  <pic:blipFill>
+                  <pic:blipFill rotWithShape="1">
                     <a:blip r:embed="rId10"/>
-                    <a:stretch>
-                      <a:fillRect/>
-                    </a:stretch>
+                    <a:srcRect l="2361" r="2953"/>
+                    <a:stretch/>
                   </pic:blipFill>
-                  <pic:spPr>
+                  <pic:spPr bwMode="auto">
                     <a:xfrm>
                       <a:off x="0" y="0"/>
-                      <a:ext cx="4796083" cy="1878386"/>
+                      <a:ext cx="5738047" cy="2373443"/>
                     </a:xfrm>
                     <a:prstGeom prst="rect">
                       <a:avLst/>
                     </a:prstGeom>
+                    <a:ln>
+                      <a:noFill/>
+                    </a:ln>
+                    <a:extLst>
+                      <a:ext uri="{53640926-AAD7-44D8-BBD7-CCE9431645EC}">
+                        <a14:shadowObscured xmlns:a14="http://schemas.microsoft.com/office/drawing/2010/main"/>
+                      </a:ext>
+                    </a:extLst>
                   </pic:spPr>
                 </pic:pic>
               </a:graphicData>
@@ -1116,8 +1162,53 @@
           <w:sz w:val="24"/>
           <w:szCs w:val="24"/>
         </w:rPr>
-        <w:t>(NOTE: this is a costly method that</w:t>
-      </w:r>
+        <w:t>The schematic above is a compact version. In the full version, the schematic would have 32 D-flip-flops, and all its inputs and outputs would go through two ‘</w:t>
+      </w:r>
+      <w:r>
+        <w:rPr>
+          <w:rFonts w:ascii="PT Sans" w:hAnsi="PT Sans"/>
+          <w:b/>
+          <w:sz w:val="24"/>
+          <w:szCs w:val="24"/>
+        </w:rPr>
+        <w:t>AND</w:t>
+      </w:r>
+      <w:r>
+        <w:rPr>
+          <w:rFonts w:ascii="PT Sans" w:hAnsi="PT Sans"/>
+          <w:sz w:val="24"/>
+          <w:szCs w:val="24"/>
+        </w:rPr>
+        <w:t>’ gates, one to check if all are 1s and one that takes the inverse of all the inputs and outputs to check if all are 0s.</w:t>
+      </w:r>
+    </w:p>
+    <w:p>
+      <w:pPr>
+        <w:ind w:left="1080"/>
+        <w:rPr>
+          <w:rFonts w:ascii="PT Sans" w:hAnsi="PT Sans"/>
+          <w:sz w:val="24"/>
+          <w:szCs w:val="24"/>
+        </w:rPr>
+      </w:pPr>
+      <w:r>
+        <w:rPr>
+          <w:rFonts w:ascii="PT Sans" w:hAnsi="PT Sans"/>
+          <w:sz w:val="24"/>
+          <w:szCs w:val="24"/>
+        </w:rPr>
+        <w:t xml:space="preserve">(NOTE: </w:t>
+      </w:r>
+      <w:proofErr w:type="gramStart"/>
+      <w:r>
+        <w:rPr>
+          <w:rFonts w:ascii="PT Sans" w:hAnsi="PT Sans"/>
+          <w:sz w:val="24"/>
+          <w:szCs w:val="24"/>
+        </w:rPr>
+        <w:t>this is a costly method that</w:t>
+      </w:r>
+      <w:proofErr w:type="gramEnd"/>
       <w:r>
         <w:rPr>
           <w:rFonts w:ascii="PT Sans" w:hAnsi="PT Sans"/>
@@ -1815,6 +1906,7 @@
           <w:sz w:val="24"/>
           <w:szCs w:val="24"/>
         </w:rPr>
+        <w:lastRenderedPageBreak/>
         <w:t>4-Stage Ring Counter</w:t>
       </w:r>
     </w:p>
@@ -1876,8 +1968,27 @@
           <w:sz w:val="24"/>
           <w:szCs w:val="24"/>
         </w:rPr>
-        <w:t xml:space="preserve"> is asserted, the hot bit moves one element down the ring each positive </w:t>
-      </w:r>
+        <w:t xml:space="preserve"> </w:t>
+      </w:r>
+      <w:proofErr w:type="gramStart"/>
+      <w:r>
+        <w:rPr>
+          <w:rFonts w:ascii="PT Sans" w:hAnsi="PT Sans"/>
+          <w:sz w:val="24"/>
+          <w:szCs w:val="24"/>
+        </w:rPr>
+        <w:t>is asserted</w:t>
+      </w:r>
+      <w:proofErr w:type="gramEnd"/>
+      <w:r>
+        <w:rPr>
+          <w:rFonts w:ascii="PT Sans" w:hAnsi="PT Sans"/>
+          <w:sz w:val="24"/>
+          <w:szCs w:val="24"/>
+        </w:rPr>
+        <w:t xml:space="preserve">, the hot bit moves one element down the ring each positive </w:t>
+      </w:r>
+      <w:proofErr w:type="spellStart"/>
       <w:r>
         <w:rPr>
           <w:rFonts w:ascii="PT Sans" w:hAnsi="PT Sans"/>
@@ -1887,6 +1998,7 @@
         </w:rPr>
         <w:t>clk</w:t>
       </w:r>
+      <w:proofErr w:type="spellEnd"/>
       <w:r>
         <w:rPr>
           <w:rFonts w:ascii="PT Sans" w:hAnsi="PT Sans"/>
@@ -1939,6 +2051,8 @@
           <w:szCs w:val="24"/>
         </w:rPr>
       </w:pPr>
+      <w:proofErr w:type="spellStart"/>
+      <w:proofErr w:type="gramStart"/>
       <w:r>
         <w:rPr>
           <w:rFonts w:ascii="PT Sans" w:hAnsi="PT Sans"/>
@@ -1946,9 +2060,10 @@
           <w:sz w:val="24"/>
           <w:szCs w:val="24"/>
         </w:rPr>
-        <w:lastRenderedPageBreak/>
         <w:t>clk</w:t>
       </w:r>
+      <w:proofErr w:type="spellEnd"/>
+      <w:proofErr w:type="gramEnd"/>
       <w:r>
         <w:rPr>
           <w:rFonts w:ascii="PT Sans" w:hAnsi="PT Sans"/>
@@ -2040,6 +2155,7 @@
           <w:szCs w:val="24"/>
         </w:rPr>
       </w:pPr>
+      <w:proofErr w:type="gramStart"/>
       <w:r>
         <w:rPr>
           <w:rFonts w:ascii="PT Sans" w:hAnsi="PT Sans"/>
@@ -2047,7 +2163,17 @@
           <w:sz w:val="24"/>
           <w:szCs w:val="24"/>
         </w:rPr>
-        <w:t>Q[3:0]</w:t>
+        <w:t>Q[</w:t>
+      </w:r>
+      <w:proofErr w:type="gramEnd"/>
+      <w:r>
+        <w:rPr>
+          <w:rFonts w:ascii="PT Sans" w:hAnsi="PT Sans"/>
+          <w:b/>
+          <w:sz w:val="24"/>
+          <w:szCs w:val="24"/>
+        </w:rPr>
+        <w:t>3:0]</w:t>
       </w:r>
       <w:r>
         <w:rPr>
@@ -2057,6 +2183,7 @@
         </w:rPr>
         <w:t xml:space="preserve"> has exactly one bit high and all others are low. The high rotates through the group each positive </w:t>
       </w:r>
+      <w:proofErr w:type="spellStart"/>
       <w:r>
         <w:rPr>
           <w:rFonts w:ascii="PT Sans" w:hAnsi="PT Sans"/>
@@ -2066,6 +2193,7 @@
         </w:rPr>
         <w:t>clk</w:t>
       </w:r>
+      <w:proofErr w:type="spellEnd"/>
       <w:r>
         <w:rPr>
           <w:rFonts w:ascii="PT Sans" w:hAnsi="PT Sans"/>
@@ -2089,7 +2217,25 @@
           <w:sz w:val="24"/>
           <w:szCs w:val="24"/>
         </w:rPr>
-        <w:t xml:space="preserve"> is asserted high</w:t>
+        <w:t xml:space="preserve"> </w:t>
+      </w:r>
+      <w:proofErr w:type="gramStart"/>
+      <w:r>
+        <w:rPr>
+          <w:rFonts w:ascii="PT Sans" w:hAnsi="PT Sans"/>
+          <w:sz w:val="24"/>
+          <w:szCs w:val="24"/>
+        </w:rPr>
+        <w:t>is asserted</w:t>
+      </w:r>
+      <w:proofErr w:type="gramEnd"/>
+      <w:r>
+        <w:rPr>
+          <w:rFonts w:ascii="PT Sans" w:hAnsi="PT Sans"/>
+          <w:sz w:val="24"/>
+          <w:szCs w:val="24"/>
+        </w:rPr>
+        <w:t xml:space="preserve"> high</w:t>
       </w:r>
       <w:r>
         <w:rPr>
@@ -2695,7 +2841,25 @@
           <w:sz w:val="24"/>
           <w:szCs w:val="24"/>
         </w:rPr>
-        <w:t>The blink logic is to adjust the frequency specifically for the blink mode, which, on the specifications sheet is noted a</w:t>
+        <w:t xml:space="preserve">The blink logic is to adjust the frequency specifically for the blink mode, which, on the specifications sheet </w:t>
+      </w:r>
+      <w:proofErr w:type="gramStart"/>
+      <w:r>
+        <w:rPr>
+          <w:rFonts w:ascii="PT Sans" w:hAnsi="PT Sans"/>
+          <w:sz w:val="24"/>
+          <w:szCs w:val="24"/>
+        </w:rPr>
+        <w:t>is noted</w:t>
+      </w:r>
+      <w:proofErr w:type="gramEnd"/>
+      <w:r>
+        <w:rPr>
+          <w:rFonts w:ascii="PT Sans" w:hAnsi="PT Sans"/>
+          <w:sz w:val="24"/>
+          <w:szCs w:val="24"/>
+        </w:rPr>
+        <w:t xml:space="preserve"> a</w:t>
       </w:r>
       <w:r>
         <w:rPr>
@@ -2736,6 +2900,7 @@
           <w:sz w:val="24"/>
           <w:szCs w:val="24"/>
         </w:rPr>
+        <w:lastRenderedPageBreak/>
         <w:t>flip-flops</w:t>
       </w:r>
       <w:r>
@@ -2807,6 +2972,8 @@
           <w:szCs w:val="24"/>
         </w:rPr>
       </w:pPr>
+      <w:proofErr w:type="spellStart"/>
+      <w:proofErr w:type="gramStart"/>
       <w:r>
         <w:rPr>
           <w:rFonts w:ascii="PT Sans" w:hAnsi="PT Sans"/>
@@ -2816,6 +2983,8 @@
         </w:rPr>
         <w:t>clk</w:t>
       </w:r>
+      <w:proofErr w:type="spellEnd"/>
+      <w:proofErr w:type="gramEnd"/>
       <w:r>
         <w:rPr>
           <w:rFonts w:ascii="PT Sans" w:hAnsi="PT Sans"/>
@@ -2920,7 +3089,6 @@
         <w:rPr>
           <w:noProof/>
         </w:rPr>
-        <w:lastRenderedPageBreak/>
         <w:drawing>
           <wp:inline distT="0" distB="0" distL="0" distR="0" wp14:anchorId="5718FEE3" wp14:editId="74F727F9">
             <wp:extent cx="2505075" cy="828675"/>
@@ -2960,6 +3128,24 @@
     </w:p>
     <w:p>
       <w:pPr>
+        <w:ind w:left="1080"/>
+        <w:rPr>
+          <w:rFonts w:ascii="PT Sans" w:hAnsi="PT Sans"/>
+          <w:sz w:val="24"/>
+          <w:szCs w:val="24"/>
+        </w:rPr>
+      </w:pPr>
+      <w:r>
+        <w:rPr>
+          <w:rFonts w:ascii="PT Sans" w:hAnsi="PT Sans"/>
+          <w:sz w:val="24"/>
+          <w:szCs w:val="24"/>
+        </w:rPr>
+        <w:t>Above is a compact version of the schematic. The full version would have a series of 13 flip-flops chained together.</w:t>
+      </w:r>
+    </w:p>
+    <w:p>
+      <w:pPr>
         <w:pStyle w:val="ListParagraph"/>
         <w:numPr>
           <w:ilvl w:val="1"/>
@@ -3472,8 +3658,6 @@
         </w:rPr>
         <w:t xml:space="preserve"> with feedback loops</w:t>
       </w:r>
-      <w:bookmarkStart w:id="0" w:name="_GoBack"/>
-      <w:bookmarkEnd w:id="0"/>
       <w:r>
         <w:rPr>
           <w:rFonts w:ascii="PT Sans" w:hAnsi="PT Sans"/>
@@ -3526,6 +3710,8 @@
           <w:szCs w:val="24"/>
         </w:rPr>
       </w:pPr>
+      <w:proofErr w:type="spellStart"/>
+      <w:proofErr w:type="gramStart"/>
       <w:r>
         <w:rPr>
           <w:rFonts w:ascii="PT Sans" w:hAnsi="PT Sans"/>
@@ -3535,6 +3721,8 @@
         </w:rPr>
         <w:t>clk</w:t>
       </w:r>
+      <w:proofErr w:type="spellEnd"/>
+      <w:proofErr w:type="gramEnd"/>
       <w:r>
         <w:rPr>
           <w:rFonts w:ascii="PT Sans" w:hAnsi="PT Sans"/>
@@ -3640,8 +3828,9 @@
         <w:rPr>
           <w:noProof/>
         </w:rPr>
+        <w:lastRenderedPageBreak/>
         <w:drawing>
-          <wp:inline distT="0" distB="0" distL="0" distR="0" wp14:anchorId="7F9492CC" wp14:editId="3A1805AC">
+          <wp:inline distT="0" distB="0" distL="0" distR="0" wp14:anchorId="38ADA960" wp14:editId="794792F3">
             <wp:extent cx="2505075" cy="828675"/>
             <wp:effectExtent l="0" t="0" r="9525" b="9525"/>
             <wp:docPr id="7" name="Picture 7"/>
@@ -3676,6 +3865,53 @@
           </wp:inline>
         </w:drawing>
       </w:r>
+    </w:p>
+    <w:p>
+      <w:pPr>
+        <w:ind w:left="1080"/>
+        <w:rPr>
+          <w:rFonts w:ascii="PT Sans" w:hAnsi="PT Sans"/>
+          <w:sz w:val="24"/>
+          <w:szCs w:val="24"/>
+        </w:rPr>
+      </w:pPr>
+      <w:r>
+        <w:rPr>
+          <w:rFonts w:ascii="PT Sans" w:hAnsi="PT Sans"/>
+          <w:sz w:val="24"/>
+          <w:szCs w:val="24"/>
+        </w:rPr>
+        <w:t xml:space="preserve">Above is a compact version of the schematic. The full version would have a series of </w:t>
+      </w:r>
+      <w:proofErr w:type="gramStart"/>
+      <w:r>
+        <w:rPr>
+          <w:rFonts w:ascii="PT Sans" w:hAnsi="PT Sans"/>
+          <w:sz w:val="24"/>
+          <w:szCs w:val="24"/>
+        </w:rPr>
+        <w:t>8</w:t>
+      </w:r>
+      <w:proofErr w:type="gramEnd"/>
+      <w:r>
+        <w:rPr>
+          <w:rFonts w:ascii="PT Sans" w:hAnsi="PT Sans"/>
+          <w:sz w:val="24"/>
+          <w:szCs w:val="24"/>
+        </w:rPr>
+        <w:t xml:space="preserve"> flip-flops chained together.</w:t>
+      </w:r>
+    </w:p>
+    <w:p>
+      <w:pPr>
+        <w:pStyle w:val="ListParagraph"/>
+        <w:ind w:left="1440"/>
+        <w:rPr>
+          <w:rFonts w:ascii="PT Sans" w:hAnsi="PT Sans"/>
+          <w:sz w:val="24"/>
+          <w:szCs w:val="24"/>
+        </w:rPr>
+      </w:pPr>
     </w:p>
     <w:p>
       <w:pPr>
@@ -5361,7 +5597,7 @@
 </file>
 
 <file path=customXml/itemProps1.xml><?xml version="1.0" encoding="utf-8"?>
-<ds:datastoreItem xmlns:ds="http://schemas.openxmlformats.org/officeDocument/2006/customXml" ds:itemID="{85C1E16A-05ED-40D9-907F-8AAD99387548}">
+<ds:datastoreItem xmlns:ds="http://schemas.openxmlformats.org/officeDocument/2006/customXml" ds:itemID="{82055D4B-7C2B-4A33-B8B7-7D3DA0FF439A}">
   <ds:schemaRefs>
     <ds:schemaRef ds:uri="http://schemas.openxmlformats.org/officeDocument/2006/bibliography"/>
   </ds:schemaRefs>

</xml_diff>